<commit_message>
End of Working 4/22
Finished 5, done for the night.
</commit_message>
<xml_diff>
--- a/HW8_Solutions_JonahSmith_1569818.docx
+++ b/HW8_Solutions_JonahSmith_1569818.docx
@@ -331,34 +331,7 @@
                     <w:rPr>
                       <w:rFonts w:ascii="Cambria Math" w:eastAsiaTheme="minorEastAsia" w:hAnsi="Cambria Math"/>
                     </w:rPr>
-                    <m:t>R</m:t>
-                  </m:r>
-                  <m:r>
-                    <m:rPr>
-                      <m:sty m:val="p"/>
-                    </m:rPr>
-                    <w:rPr>
-                      <w:rFonts w:ascii="Cambria Math" w:eastAsiaTheme="minorEastAsia" w:hAnsi="Cambria Math"/>
-                    </w:rPr>
-                    <m:t>ot</m:t>
-                  </m:r>
-                  <m:r>
-                    <m:rPr>
-                      <m:sty m:val="p"/>
-                    </m:rPr>
-                    <w:rPr>
-                      <w:rFonts w:ascii="Cambria Math" w:eastAsiaTheme="minorEastAsia" w:hAnsi="Cambria Math"/>
-                    </w:rPr>
-                    <m:t>ations</m:t>
-                  </m:r>
-                  <m:r>
-                    <m:rPr>
-                      <m:sty m:val="p"/>
-                    </m:rPr>
-                    <w:rPr>
-                      <w:rFonts w:ascii="Cambria Math" w:eastAsiaTheme="minorEastAsia" w:hAnsi="Cambria Math"/>
-                    </w:rPr>
-                    <m:t>/s</m:t>
+                    <m:t>Rotations/s</m:t>
                   </m:r>
                 </m:e>
               </m:d>
@@ -366,13 +339,7 @@
                 <w:rPr>
                   <w:rFonts w:ascii="Cambria Math" w:eastAsiaTheme="minorEastAsia" w:hAnsi="Cambria Math"/>
                 </w:rPr>
-                <m:t xml:space="preserve"> </m:t>
-              </m:r>
-              <m:r>
-                <w:rPr>
-                  <w:rFonts w:ascii="Cambria Math" w:eastAsiaTheme="minorEastAsia" w:hAnsi="Cambria Math"/>
-                </w:rPr>
-                <m:t>*</m:t>
+                <m:t xml:space="preserve"> *</m:t>
               </m:r>
               <m:d>
                 <m:dPr>
@@ -676,14 +643,7 @@
           <w:b/>
         </w:rPr>
         <w:lastRenderedPageBreak/>
-        <w:t xml:space="preserve">3. </w:t>
-      </w:r>
-      <w:r>
-        <w:rPr>
-          <w:rFonts w:ascii="Calibri" w:hAnsi="Calibri" w:cs="Calibri"/>
-          <w:b/>
-        </w:rPr>
-        <w:t>Fortran programming language uses column major ordering to store arrays. If I have a large 2D</w:t>
+        <w:t>3. Fortran programming language uses column major ordering to store arrays. If I have a large 2D</w:t>
       </w:r>
       <w:r>
         <w:rPr>
@@ -886,13 +846,7 @@
         <w:rPr>
           <w:rFonts w:eastAsiaTheme="minorEastAsia"/>
         </w:rPr>
-        <w:t xml:space="preserve">Notice that </w:t>
-      </w:r>
-      <w:r>
-        <w:rPr>
-          <w:rFonts w:eastAsiaTheme="minorEastAsia"/>
-        </w:rPr>
-        <w:t>c(</w:t>
+        <w:t>Notice that c(</w:t>
       </w:r>
       <w:proofErr w:type="spellStart"/>
       <w:proofErr w:type="gramStart"/>
@@ -915,26 +869,14 @@
         <w:rPr>
           <w:rFonts w:eastAsiaTheme="minorEastAsia"/>
         </w:rPr>
-        <w:t>i</w:t>
-      </w:r>
-      <w:r>
-        <w:rPr>
-          <w:rFonts w:eastAsiaTheme="minorEastAsia"/>
-        </w:rPr>
-        <w:t>,j</w:t>
+        <w:t>i,j</w:t>
       </w:r>
       <w:proofErr w:type="spellEnd"/>
       <w:r>
         <w:rPr>
           <w:rFonts w:eastAsiaTheme="minorEastAsia"/>
         </w:rPr>
-        <w:t xml:space="preserve"> by the value at k=N</w:t>
-      </w:r>
-      <w:r>
-        <w:rPr>
-          <w:rFonts w:eastAsiaTheme="minorEastAsia"/>
-        </w:rPr>
-        <w:t xml:space="preserve"> in the original code</w:t>
+        <w:t xml:space="preserve"> by the value at k=N in the original code</w:t>
       </w:r>
       <w:r>
         <w:rPr>
@@ -1142,6 +1084,227 @@
           <w:rFonts w:eastAsiaTheme="minorEastAsia"/>
         </w:rPr>
       </w:pPr>
+    </w:p>
+    <w:p>
+      <w:pPr>
+        <w:rPr>
+          <w:rFonts w:eastAsiaTheme="minorEastAsia"/>
+          <w:b/>
+        </w:rPr>
+      </w:pPr>
+      <w:r>
+        <w:rPr>
+          <w:rFonts w:eastAsiaTheme="minorEastAsia"/>
+          <w:b/>
+        </w:rPr>
+        <w:t xml:space="preserve">5. </w:t>
+      </w:r>
+      <w:r>
+        <w:rPr>
+          <w:rFonts w:eastAsiaTheme="minorEastAsia"/>
+          <w:b/>
+        </w:rPr>
+        <w:t>Copy over some mountain script, compile it, and show the output to prove that I did it.</w:t>
+      </w:r>
+    </w:p>
+    <w:p>
+      <w:pPr>
+        <w:rPr>
+          <w:rFonts w:eastAsiaTheme="minorEastAsia"/>
+        </w:rPr>
+      </w:pPr>
+      <w:r>
+        <w:rPr>
+          <w:rFonts w:eastAsiaTheme="minorEastAsia"/>
+        </w:rPr>
+        <w:t>I downloaded Cygwin (since that’s how I emulate Linux at work) with packages for GCC and Git</w:t>
+      </w:r>
+      <w:r>
+        <w:rPr>
+          <w:rFonts w:eastAsiaTheme="minorEastAsia"/>
+        </w:rPr>
+        <w:t xml:space="preserve">. </w:t>
+      </w:r>
+      <w:r>
+        <w:rPr>
+          <w:rFonts w:eastAsiaTheme="minorEastAsia"/>
+        </w:rPr>
+        <w:t>Very easy installation and friendly interface for downloading packages, but there are a lot of packages so the students would have to know what they’re looking for before they start downloading stuff.</w:t>
+      </w:r>
+      <w:r>
+        <w:rPr>
+          <w:rFonts w:eastAsiaTheme="minorEastAsia"/>
+        </w:rPr>
+        <w:t xml:space="preserve"> </w:t>
+      </w:r>
+      <w:r>
+        <w:rPr>
+          <w:rFonts w:eastAsiaTheme="minorEastAsia"/>
+        </w:rPr>
+        <w:t xml:space="preserve">I’ll get around to playing with Git </w:t>
+      </w:r>
+      <w:r>
+        <w:rPr>
+          <w:rFonts w:eastAsiaTheme="minorEastAsia"/>
+        </w:rPr>
+        <w:t xml:space="preserve">at the command line level </w:t>
+      </w:r>
+      <w:r>
+        <w:rPr>
+          <w:rFonts w:eastAsiaTheme="minorEastAsia"/>
+        </w:rPr>
+        <w:t>later</w:t>
+      </w:r>
+      <w:r>
+        <w:rPr>
+          <w:rFonts w:eastAsiaTheme="minorEastAsia"/>
+        </w:rPr>
+        <w:t>;</w:t>
+      </w:r>
+      <w:r>
+        <w:rPr>
+          <w:rFonts w:eastAsiaTheme="minorEastAsia"/>
+        </w:rPr>
+        <w:t xml:space="preserve"> for now</w:t>
+      </w:r>
+      <w:r>
+        <w:rPr>
+          <w:rFonts w:eastAsiaTheme="minorEastAsia"/>
+        </w:rPr>
+        <w:t>,</w:t>
+      </w:r>
+      <w:r>
+        <w:rPr>
+          <w:rFonts w:eastAsiaTheme="minorEastAsia"/>
+        </w:rPr>
+        <w:t xml:space="preserve"> I’m sticking with the app they’ve made</w:t>
+      </w:r>
+      <w:r>
+        <w:rPr>
+          <w:rFonts w:eastAsiaTheme="minorEastAsia"/>
+        </w:rPr>
+        <w:t>.</w:t>
+      </w:r>
+      <w:r>
+        <w:rPr>
+          <w:rFonts w:eastAsiaTheme="minorEastAsia"/>
+        </w:rPr>
+        <w:t xml:space="preserve"> Below are the standard outputs of the mountain.exe file after being compiled and run</w:t>
+      </w:r>
+      <w:r>
+        <w:rPr>
+          <w:rFonts w:eastAsiaTheme="minorEastAsia"/>
+        </w:rPr>
+        <w:t>.</w:t>
+      </w:r>
+      <w:r>
+        <w:rPr>
+          <w:rFonts w:eastAsiaTheme="minorEastAsia"/>
+        </w:rPr>
+        <w:t xml:space="preserve"> </w:t>
+      </w:r>
+    </w:p>
+    <w:p>
+      <w:pPr>
+        <w:rPr>
+          <w:rFonts w:eastAsiaTheme="minorEastAsia"/>
+        </w:rPr>
+      </w:pPr>
+      <w:r>
+        <w:rPr>
+          <w:noProof/>
+        </w:rPr>
+        <w:lastRenderedPageBreak/>
+        <w:drawing>
+          <wp:inline distT="0" distB="0" distL="0" distR="0" wp14:anchorId="4CC5A652" wp14:editId="2ECEEA5B">
+            <wp:extent cx="5943600" cy="1772285"/>
+            <wp:effectExtent l="0" t="0" r="0" b="0"/>
+            <wp:docPr id="2" name="Picture 2"/>
+            <wp:cNvGraphicFramePr>
+              <a:graphicFrameLocks xmlns:a="http://schemas.openxmlformats.org/drawingml/2006/main" noChangeAspect="1"/>
+            </wp:cNvGraphicFramePr>
+            <a:graphic xmlns:a="http://schemas.openxmlformats.org/drawingml/2006/main">
+              <a:graphicData uri="http://schemas.openxmlformats.org/drawingml/2006/picture">
+                <pic:pic xmlns:pic="http://schemas.openxmlformats.org/drawingml/2006/picture">
+                  <pic:nvPicPr>
+                    <pic:cNvPr id="1" name=""/>
+                    <pic:cNvPicPr/>
+                  </pic:nvPicPr>
+                  <pic:blipFill>
+                    <a:blip r:embed="rId5"/>
+                    <a:stretch>
+                      <a:fillRect/>
+                    </a:stretch>
+                  </pic:blipFill>
+                  <pic:spPr>
+                    <a:xfrm>
+                      <a:off x="0" y="0"/>
+                      <a:ext cx="5943600" cy="1772285"/>
+                    </a:xfrm>
+                    <a:prstGeom prst="rect">
+                      <a:avLst/>
+                    </a:prstGeom>
+                  </pic:spPr>
+                </pic:pic>
+              </a:graphicData>
+            </a:graphic>
+          </wp:inline>
+        </w:drawing>
+      </w:r>
+      <w:r>
+        <w:rPr>
+          <w:rFonts w:eastAsiaTheme="minorEastAsia"/>
+        </w:rPr>
+        <w:t xml:space="preserve"> </w:t>
+      </w:r>
+    </w:p>
+    <w:p>
+      <w:pPr>
+        <w:rPr>
+          <w:rFonts w:eastAsiaTheme="minorEastAsia"/>
+        </w:rPr>
+      </w:pPr>
+    </w:p>
+    <w:p>
+      <w:pPr>
+        <w:autoSpaceDE w:val="0"/>
+        <w:autoSpaceDN w:val="0"/>
+        <w:adjustRightInd w:val="0"/>
+        <w:spacing w:after="0" w:line="240" w:lineRule="auto"/>
+        <w:rPr>
+          <w:rFonts w:ascii="Calibri" w:hAnsi="Calibri" w:cs="Calibri"/>
+          <w:b/>
+        </w:rPr>
+      </w:pPr>
+      <w:r>
+        <w:rPr>
+          <w:rFonts w:eastAsiaTheme="minorEastAsia"/>
+          <w:b/>
+        </w:rPr>
+        <w:t xml:space="preserve">6. </w:t>
+      </w:r>
+      <w:r>
+        <w:rPr>
+          <w:rFonts w:ascii="Calibri" w:hAnsi="Calibri" w:cs="Calibri"/>
+          <w:b/>
+        </w:rPr>
+        <w:t>Write you own matrix multiplication code and recreate the graph from the “Core i7 Matrix Multiply</w:t>
+      </w:r>
+    </w:p>
+    <w:p>
+      <w:pPr>
+        <w:rPr>
+          <w:rFonts w:ascii="Calibri" w:hAnsi="Calibri" w:cs="Calibri"/>
+          <w:b/>
+        </w:rPr>
+      </w:pPr>
+      <w:r>
+        <w:rPr>
+          <w:rFonts w:ascii="Calibri" w:hAnsi="Calibri" w:cs="Calibri"/>
+          <w:b/>
+        </w:rPr>
+        <w:t>Performance” slide.</w:t>
+      </w:r>
     </w:p>
     <w:p>
       <w:pPr>
@@ -1285,6 +1448,7 @@
     <w:lsdException w:name="HTML Sample" w:semiHidden="1" w:unhideWhenUsed="1"/>
     <w:lsdException w:name="HTML Typewriter" w:semiHidden="1" w:unhideWhenUsed="1"/>
     <w:lsdException w:name="HTML Variable" w:semiHidden="1" w:unhideWhenUsed="1"/>
+    <w:lsdException w:name="Normal Table" w:semiHidden="1" w:unhideWhenUsed="1"/>
     <w:lsdException w:name="annotation subject" w:semiHidden="1" w:unhideWhenUsed="1"/>
     <w:lsdException w:name="No List" w:semiHidden="1" w:unhideWhenUsed="1"/>
     <w:lsdException w:name="Outline List 1" w:semiHidden="1" w:unhideWhenUsed="1"/>
@@ -1331,8 +1495,10 @@
     <w:lsdException w:name="Table Subtle 2" w:semiHidden="1" w:unhideWhenUsed="1"/>
     <w:lsdException w:name="Table Web 1" w:semiHidden="1" w:unhideWhenUsed="1"/>
     <w:lsdException w:name="Table Web 2" w:semiHidden="1" w:unhideWhenUsed="1"/>
+    <w:lsdException w:name="Table Web 3" w:semiHidden="1" w:unhideWhenUsed="1"/>
     <w:lsdException w:name="Balloon Text" w:semiHidden="1" w:unhideWhenUsed="1"/>
     <w:lsdException w:name="Table Grid" w:uiPriority="39"/>
+    <w:lsdException w:name="Table Theme" w:semiHidden="1" w:unhideWhenUsed="1"/>
     <w:lsdException w:name="Placeholder Text" w:semiHidden="1"/>
     <w:lsdException w:name="No Spacing" w:uiPriority="1" w:qFormat="1"/>
     <w:lsdException w:name="Light Shading" w:uiPriority="60"/>

</xml_diff>

<commit_message>
Ready to Push final assignment
Completed all questions
</commit_message>
<xml_diff>
--- a/HW8_Solutions_JonahSmith_1569818.docx
+++ b/HW8_Solutions_JonahSmith_1569818.docx
@@ -24,6 +24,16 @@
       <w:r>
         <w:t>MECE 5397: Assignment 8AA</w:t>
       </w:r>
+    </w:p>
+    <w:p>
+      <w:r>
+        <w:t>Git Drive:</w:t>
+      </w:r>
+      <w:r>
+        <w:tab/>
+      </w:r>
+      <w:bookmarkStart w:id="0" w:name="_GoBack"/>
+      <w:bookmarkEnd w:id="0"/>
     </w:p>
     <w:p>
       <w:r>
@@ -623,6 +633,7 @@
         <w:rPr>
           <w:rFonts w:eastAsiaTheme="minorEastAsia"/>
         </w:rPr>
+        <w:lastRenderedPageBreak/>
         <w:t>That is, having a 70% hit rate vs. a 31% miss rate, using our assumed values for cache hi time and miss penalty, would have a 3.125% decrease in required cycles.</w:t>
       </w:r>
     </w:p>
@@ -642,7 +653,6 @@
           <w:rFonts w:ascii="Calibri" w:hAnsi="Calibri" w:cs="Calibri"/>
           <w:b/>
         </w:rPr>
-        <w:lastRenderedPageBreak/>
         <w:t>3. Fortran programming language uses column major ordering to store arrays. If I have a large 2D</w:t>
       </w:r>
       <w:r>
@@ -732,19 +742,7 @@
         <w:rPr>
           <w:rFonts w:eastAsiaTheme="minorEastAsia"/>
         </w:rPr>
-        <w:t xml:space="preserve">Well idk, I’ll do this problem later, and hopefully </w:t>
-      </w:r>
-      <w:r>
-        <w:rPr>
-          <w:rFonts w:eastAsiaTheme="minorEastAsia"/>
-        </w:rPr>
-        <w:t>not</w:t>
-      </w:r>
-      <w:r>
-        <w:rPr>
-          <w:rFonts w:eastAsiaTheme="minorEastAsia"/>
-        </w:rPr>
-        <w:t xml:space="preserve"> submit it with this text still in here.</w:t>
+        <w:t>Moving along a column, you would have a cache miss every time the processor needs to pull data that isn’t already in the cache, because the entire column couldn’t fit in the cache. Moving along a row, you would have a cache miss every single time, so you would be several orders of magnitudes slower than moving along a column.</w:t>
       </w:r>
     </w:p>
     <w:p>
@@ -1129,7 +1127,74 @@
         <w:rPr>
           <w:rFonts w:eastAsiaTheme="minorEastAsia"/>
         </w:rPr>
-        <w:t>Very easy installation and friendly interface for downloading packages, but there are a lot of packages so the students would have to know what they’re looking for before they start downloading stuff.</w:t>
+        <w:t xml:space="preserve">Very easy installation and friendly interface for downloading packages, but there are a lot of packages so the students would have to know what they’re looking for before they start downloading stuff. </w:t>
+      </w:r>
+      <w:r>
+        <w:rPr>
+          <w:rFonts w:eastAsiaTheme="minorEastAsia"/>
+        </w:rPr>
+        <w:t xml:space="preserve">I’ll get </w:t>
+      </w:r>
+      <w:r>
+        <w:rPr>
+          <w:rFonts w:eastAsiaTheme="minorEastAsia"/>
+        </w:rPr>
+        <w:lastRenderedPageBreak/>
+        <w:t xml:space="preserve">around to playing with Git </w:t>
+      </w:r>
+      <w:r>
+        <w:rPr>
+          <w:rFonts w:eastAsiaTheme="minorEastAsia"/>
+        </w:rPr>
+        <w:t xml:space="preserve">at the command line level </w:t>
+      </w:r>
+      <w:r>
+        <w:rPr>
+          <w:rFonts w:eastAsiaTheme="minorEastAsia"/>
+        </w:rPr>
+        <w:t>later</w:t>
+      </w:r>
+      <w:r>
+        <w:rPr>
+          <w:rFonts w:eastAsiaTheme="minorEastAsia"/>
+        </w:rPr>
+        <w:t>;</w:t>
+      </w:r>
+      <w:r>
+        <w:rPr>
+          <w:rFonts w:eastAsiaTheme="minorEastAsia"/>
+        </w:rPr>
+        <w:t xml:space="preserve"> for now</w:t>
+      </w:r>
+      <w:r>
+        <w:rPr>
+          <w:rFonts w:eastAsiaTheme="minorEastAsia"/>
+        </w:rPr>
+        <w:t>,</w:t>
+      </w:r>
+      <w:r>
+        <w:rPr>
+          <w:rFonts w:eastAsiaTheme="minorEastAsia"/>
+        </w:rPr>
+        <w:t xml:space="preserve"> I’m sticking with the app they’ve made</w:t>
+      </w:r>
+      <w:r>
+        <w:rPr>
+          <w:rFonts w:eastAsiaTheme="minorEastAsia"/>
+        </w:rPr>
+        <w:t>.</w:t>
+      </w:r>
+      <w:r>
+        <w:rPr>
+          <w:rFonts w:eastAsiaTheme="minorEastAsia"/>
+        </w:rPr>
+        <w:t xml:space="preserve"> Below are the standard outputs of the mountain.exe file after being compiled and run</w:t>
+      </w:r>
+      <w:r>
+        <w:rPr>
+          <w:rFonts w:eastAsiaTheme="minorEastAsia"/>
+        </w:rPr>
+        <w:t>.</w:t>
       </w:r>
       <w:r>
         <w:rPr>
@@ -1137,72 +1202,6 @@
         </w:rPr>
         <w:t xml:space="preserve"> </w:t>
       </w:r>
-      <w:r>
-        <w:rPr>
-          <w:rFonts w:eastAsiaTheme="minorEastAsia"/>
-        </w:rPr>
-        <w:t xml:space="preserve">I’ll get around to playing with Git </w:t>
-      </w:r>
-      <w:r>
-        <w:rPr>
-          <w:rFonts w:eastAsiaTheme="minorEastAsia"/>
-        </w:rPr>
-        <w:t xml:space="preserve">at the command line level </w:t>
-      </w:r>
-      <w:r>
-        <w:rPr>
-          <w:rFonts w:eastAsiaTheme="minorEastAsia"/>
-        </w:rPr>
-        <w:t>later</w:t>
-      </w:r>
-      <w:r>
-        <w:rPr>
-          <w:rFonts w:eastAsiaTheme="minorEastAsia"/>
-        </w:rPr>
-        <w:t>;</w:t>
-      </w:r>
-      <w:r>
-        <w:rPr>
-          <w:rFonts w:eastAsiaTheme="minorEastAsia"/>
-        </w:rPr>
-        <w:t xml:space="preserve"> for now</w:t>
-      </w:r>
-      <w:r>
-        <w:rPr>
-          <w:rFonts w:eastAsiaTheme="minorEastAsia"/>
-        </w:rPr>
-        <w:t>,</w:t>
-      </w:r>
-      <w:r>
-        <w:rPr>
-          <w:rFonts w:eastAsiaTheme="minorEastAsia"/>
-        </w:rPr>
-        <w:t xml:space="preserve"> I’m sticking with the app they’ve made</w:t>
-      </w:r>
-      <w:r>
-        <w:rPr>
-          <w:rFonts w:eastAsiaTheme="minorEastAsia"/>
-        </w:rPr>
-        <w:t>.</w:t>
-      </w:r>
-      <w:r>
-        <w:rPr>
-          <w:rFonts w:eastAsiaTheme="minorEastAsia"/>
-        </w:rPr>
-        <w:t xml:space="preserve"> Below are the standard outputs of the mountain.exe file after being compiled and run</w:t>
-      </w:r>
-      <w:r>
-        <w:rPr>
-          <w:rFonts w:eastAsiaTheme="minorEastAsia"/>
-        </w:rPr>
-        <w:t>.</w:t>
-      </w:r>
-      <w:r>
-        <w:rPr>
-          <w:rFonts w:eastAsiaTheme="minorEastAsia"/>
-        </w:rPr>
-        <w:t xml:space="preserve"> </w:t>
-      </w:r>
     </w:p>
     <w:p>
       <w:pPr>
@@ -1214,7 +1213,6 @@
         <w:rPr>
           <w:noProof/>
         </w:rPr>
-        <w:lastRenderedPageBreak/>
         <w:drawing>
           <wp:inline distT="0" distB="0" distL="0" distR="0" wp14:anchorId="4CC5A652" wp14:editId="2ECEEA5B">
             <wp:extent cx="5943600" cy="1772285"/>
@@ -1312,8 +1310,361 @@
           <w:rFonts w:eastAsiaTheme="minorEastAsia"/>
         </w:rPr>
       </w:pPr>
-      <w:bookmarkStart w:id="0" w:name="_GoBack"/>
-      <w:bookmarkEnd w:id="0"/>
+      <w:r>
+        <w:rPr>
+          <w:rFonts w:eastAsiaTheme="minorEastAsia"/>
+        </w:rPr>
+        <w:t>See code “Problems_JRS_HW8.m”, and the graphs produced below. Switched order of indexing in the for loops to show “</w:t>
+      </w:r>
+      <w:proofErr w:type="spellStart"/>
+      <w:r>
+        <w:rPr>
+          <w:rFonts w:eastAsiaTheme="minorEastAsia"/>
+        </w:rPr>
+        <w:t>ijk</w:t>
+      </w:r>
+      <w:proofErr w:type="spellEnd"/>
+      <w:r>
+        <w:rPr>
+          <w:rFonts w:eastAsiaTheme="minorEastAsia"/>
+        </w:rPr>
+        <w:t>”, “</w:t>
+      </w:r>
+      <w:proofErr w:type="spellStart"/>
+      <w:r>
+        <w:rPr>
+          <w:rFonts w:eastAsiaTheme="minorEastAsia"/>
+        </w:rPr>
+        <w:t>kij</w:t>
+      </w:r>
+      <w:proofErr w:type="spellEnd"/>
+      <w:r>
+        <w:rPr>
+          <w:rFonts w:eastAsiaTheme="minorEastAsia"/>
+        </w:rPr>
+        <w:t>”, and “</w:t>
+      </w:r>
+      <w:proofErr w:type="spellStart"/>
+      <w:r>
+        <w:rPr>
+          <w:rFonts w:eastAsiaTheme="minorEastAsia"/>
+        </w:rPr>
+        <w:t>jki</w:t>
+      </w:r>
+      <w:proofErr w:type="spellEnd"/>
+      <w:r>
+        <w:rPr>
+          <w:rFonts w:eastAsiaTheme="minorEastAsia"/>
+        </w:rPr>
+        <w:t>” seek patterns.</w:t>
+      </w:r>
+      <w:r>
+        <w:rPr>
+          <w:rFonts w:eastAsiaTheme="minorEastAsia"/>
+        </w:rPr>
+        <w:t xml:space="preserve"> Y-axis is time, x-axis is the size of an individual dimension of a square matrix.</w:t>
+      </w:r>
+    </w:p>
+    <w:p>
+      <w:pPr>
+        <w:jc w:val="center"/>
+        <w:rPr>
+          <w:rFonts w:eastAsiaTheme="minorEastAsia"/>
+        </w:rPr>
+      </w:pPr>
+      <w:r>
+        <w:rPr>
+          <w:rFonts w:eastAsiaTheme="minorEastAsia"/>
+          <w:noProof/>
+        </w:rPr>
+        <w:drawing>
+          <wp:inline distT="0" distB="0" distL="0" distR="0" wp14:anchorId="21C32543" wp14:editId="17D508CA">
+            <wp:extent cx="2828925" cy="2120429"/>
+            <wp:effectExtent l="0" t="0" r="0" b="0"/>
+            <wp:docPr id="3" name="Picture 3"/>
+            <wp:cNvGraphicFramePr>
+              <a:graphicFrameLocks xmlns:a="http://schemas.openxmlformats.org/drawingml/2006/main" noChangeAspect="1"/>
+            </wp:cNvGraphicFramePr>
+            <a:graphic xmlns:a="http://schemas.openxmlformats.org/drawingml/2006/main">
+              <a:graphicData uri="http://schemas.openxmlformats.org/drawingml/2006/picture">
+                <pic:pic xmlns:pic="http://schemas.openxmlformats.org/drawingml/2006/picture">
+                  <pic:nvPicPr>
+                    <pic:cNvPr id="0" name="Picture 1"/>
+                    <pic:cNvPicPr>
+                      <a:picLocks noChangeAspect="1" noChangeArrowheads="1"/>
+                    </pic:cNvPicPr>
+                  </pic:nvPicPr>
+                  <pic:blipFill>
+                    <a:blip r:embed="rId6">
+                      <a:extLst>
+                        <a:ext uri="{28A0092B-C50C-407E-A947-70E740481C1C}">
+                          <a14:useLocalDpi xmlns:a14="http://schemas.microsoft.com/office/drawing/2010/main" val="0"/>
+                        </a:ext>
+                      </a:extLst>
+                    </a:blip>
+                    <a:srcRect/>
+                    <a:stretch>
+                      <a:fillRect/>
+                    </a:stretch>
+                  </pic:blipFill>
+                  <pic:spPr bwMode="auto">
+                    <a:xfrm>
+                      <a:off x="0" y="0"/>
+                      <a:ext cx="2830139" cy="2121339"/>
+                    </a:xfrm>
+                    <a:prstGeom prst="rect">
+                      <a:avLst/>
+                    </a:prstGeom>
+                    <a:noFill/>
+                    <a:ln>
+                      <a:noFill/>
+                    </a:ln>
+                  </pic:spPr>
+                </pic:pic>
+              </a:graphicData>
+            </a:graphic>
+          </wp:inline>
+        </w:drawing>
+      </w:r>
+    </w:p>
+    <w:p>
+      <w:pPr>
+        <w:autoSpaceDE w:val="0"/>
+        <w:autoSpaceDN w:val="0"/>
+        <w:adjustRightInd w:val="0"/>
+        <w:spacing w:after="0" w:line="240" w:lineRule="auto"/>
+        <w:rPr>
+          <w:rFonts w:ascii="Calibri" w:hAnsi="Calibri" w:cs="Calibri"/>
+          <w:b/>
+        </w:rPr>
+      </w:pPr>
+      <w:r>
+        <w:rPr>
+          <w:rFonts w:ascii="Calibri" w:hAnsi="Calibri" w:cs="Calibri"/>
+          <w:b/>
+        </w:rPr>
+        <w:t>7. One obvious way to transpose a matrix is to use,</w:t>
+      </w:r>
+    </w:p>
+    <w:p>
+      <w:pPr>
+        <w:autoSpaceDE w:val="0"/>
+        <w:autoSpaceDN w:val="0"/>
+        <w:adjustRightInd w:val="0"/>
+        <w:spacing w:after="0" w:line="240" w:lineRule="auto"/>
+        <w:rPr>
+          <w:rFonts w:ascii="Calibri" w:hAnsi="Calibri" w:cs="Calibri"/>
+          <w:b/>
+        </w:rPr>
+      </w:pPr>
+      <w:r>
+        <w:rPr>
+          <w:rFonts w:ascii="Calibri" w:hAnsi="Calibri" w:cs="Calibri"/>
+          <w:b/>
+        </w:rPr>
+        <w:t xml:space="preserve">for </w:t>
+      </w:r>
+      <w:proofErr w:type="spellStart"/>
+      <w:r>
+        <w:rPr>
+          <w:rFonts w:ascii="Calibri" w:hAnsi="Calibri" w:cs="Calibri"/>
+          <w:b/>
+        </w:rPr>
+        <w:t>i</w:t>
+      </w:r>
+      <w:proofErr w:type="spellEnd"/>
+      <w:r>
+        <w:rPr>
+          <w:rFonts w:ascii="Calibri" w:hAnsi="Calibri" w:cs="Calibri"/>
+          <w:b/>
+        </w:rPr>
+        <w:t>=</w:t>
+      </w:r>
+      <w:proofErr w:type="gramStart"/>
+      <w:r>
+        <w:rPr>
+          <w:rFonts w:ascii="Calibri" w:hAnsi="Calibri" w:cs="Calibri"/>
+          <w:b/>
+        </w:rPr>
+        <w:t>1:n</w:t>
+      </w:r>
+      <w:proofErr w:type="gramEnd"/>
+    </w:p>
+    <w:p>
+      <w:pPr>
+        <w:autoSpaceDE w:val="0"/>
+        <w:autoSpaceDN w:val="0"/>
+        <w:adjustRightInd w:val="0"/>
+        <w:spacing w:after="0" w:line="240" w:lineRule="auto"/>
+        <w:ind w:firstLine="720"/>
+        <w:rPr>
+          <w:rFonts w:ascii="Calibri" w:hAnsi="Calibri" w:cs="Calibri"/>
+          <w:b/>
+        </w:rPr>
+      </w:pPr>
+      <w:r>
+        <w:rPr>
+          <w:rFonts w:ascii="Calibri" w:hAnsi="Calibri" w:cs="Calibri"/>
+          <w:b/>
+        </w:rPr>
+        <w:t>for j=</w:t>
+      </w:r>
+      <w:proofErr w:type="gramStart"/>
+      <w:r>
+        <w:rPr>
+          <w:rFonts w:ascii="Calibri" w:hAnsi="Calibri" w:cs="Calibri"/>
+          <w:b/>
+        </w:rPr>
+        <w:t>1:n</w:t>
+      </w:r>
+      <w:proofErr w:type="gramEnd"/>
+    </w:p>
+    <w:p>
+      <w:pPr>
+        <w:autoSpaceDE w:val="0"/>
+        <w:autoSpaceDN w:val="0"/>
+        <w:adjustRightInd w:val="0"/>
+        <w:spacing w:after="0" w:line="240" w:lineRule="auto"/>
+        <w:ind w:left="720" w:firstLine="720"/>
+        <w:rPr>
+          <w:rFonts w:ascii="Calibri" w:hAnsi="Calibri" w:cs="Calibri"/>
+          <w:b/>
+        </w:rPr>
+      </w:pPr>
+      <w:r>
+        <w:rPr>
+          <w:rFonts w:ascii="Calibri" w:hAnsi="Calibri" w:cs="Calibri"/>
+          <w:b/>
+        </w:rPr>
+        <w:t>destination(</w:t>
+      </w:r>
+      <w:proofErr w:type="spellStart"/>
+      <w:r>
+        <w:rPr>
+          <w:rFonts w:ascii="Calibri" w:hAnsi="Calibri" w:cs="Calibri"/>
+          <w:b/>
+        </w:rPr>
+        <w:t>j+i</w:t>
+      </w:r>
+      <w:proofErr w:type="spellEnd"/>
+      <w:r>
+        <w:rPr>
+          <w:rFonts w:ascii="Calibri" w:hAnsi="Calibri" w:cs="Calibri"/>
+          <w:b/>
+        </w:rPr>
+        <w:t>*n) = source(</w:t>
+      </w:r>
+      <w:proofErr w:type="spellStart"/>
+      <w:r>
+        <w:rPr>
+          <w:rFonts w:ascii="Calibri" w:hAnsi="Calibri" w:cs="Calibri"/>
+          <w:b/>
+        </w:rPr>
+        <w:t>i+j</w:t>
+      </w:r>
+      <w:proofErr w:type="spellEnd"/>
+      <w:r>
+        <w:rPr>
+          <w:rFonts w:ascii="Calibri" w:hAnsi="Calibri" w:cs="Calibri"/>
+          <w:b/>
+        </w:rPr>
+        <w:t>*n);</w:t>
+      </w:r>
+    </w:p>
+    <w:p>
+      <w:pPr>
+        <w:autoSpaceDE w:val="0"/>
+        <w:autoSpaceDN w:val="0"/>
+        <w:adjustRightInd w:val="0"/>
+        <w:spacing w:after="0" w:line="240" w:lineRule="auto"/>
+        <w:ind w:firstLine="720"/>
+        <w:rPr>
+          <w:rFonts w:ascii="Calibri" w:hAnsi="Calibri" w:cs="Calibri"/>
+          <w:b/>
+        </w:rPr>
+      </w:pPr>
+      <w:r>
+        <w:rPr>
+          <w:rFonts w:ascii="Calibri" w:hAnsi="Calibri" w:cs="Calibri"/>
+          <w:b/>
+        </w:rPr>
+        <w:t>end</w:t>
+      </w:r>
+    </w:p>
+    <w:p>
+      <w:pPr>
+        <w:autoSpaceDE w:val="0"/>
+        <w:autoSpaceDN w:val="0"/>
+        <w:adjustRightInd w:val="0"/>
+        <w:spacing w:after="0" w:line="240" w:lineRule="auto"/>
+        <w:rPr>
+          <w:rFonts w:ascii="Calibri" w:hAnsi="Calibri" w:cs="Calibri"/>
+          <w:b/>
+        </w:rPr>
+      </w:pPr>
+      <w:r>
+        <w:rPr>
+          <w:rFonts w:ascii="Calibri" w:hAnsi="Calibri" w:cs="Calibri"/>
+          <w:b/>
+        </w:rPr>
+        <w:t>end</w:t>
+      </w:r>
+    </w:p>
+    <w:p>
+      <w:pPr>
+        <w:autoSpaceDE w:val="0"/>
+        <w:autoSpaceDN w:val="0"/>
+        <w:adjustRightInd w:val="0"/>
+        <w:spacing w:after="0" w:line="240" w:lineRule="auto"/>
+        <w:rPr>
+          <w:rFonts w:ascii="Calibri" w:hAnsi="Calibri" w:cs="Calibri"/>
+          <w:b/>
+        </w:rPr>
+      </w:pPr>
+      <w:r>
+        <w:rPr>
+          <w:rFonts w:ascii="Calibri" w:hAnsi="Calibri" w:cs="Calibri"/>
+          <w:b/>
+        </w:rPr>
+        <w:t xml:space="preserve">How can you take advantage of locality and cache blocking to improve the performance of </w:t>
+      </w:r>
+      <w:proofErr w:type="gramStart"/>
+      <w:r>
+        <w:rPr>
+          <w:rFonts w:ascii="Calibri" w:hAnsi="Calibri" w:cs="Calibri"/>
+          <w:b/>
+        </w:rPr>
+        <w:t>this</w:t>
+      </w:r>
+      <w:proofErr w:type="gramEnd"/>
+    </w:p>
+    <w:p>
+      <w:pPr>
+        <w:rPr>
+          <w:rFonts w:eastAsiaTheme="minorEastAsia"/>
+          <w:b/>
+        </w:rPr>
+      </w:pPr>
+      <w:r>
+        <w:rPr>
+          <w:rFonts w:ascii="Calibri" w:hAnsi="Calibri" w:cs="Calibri"/>
+          <w:b/>
+        </w:rPr>
+        <w:t>operation?</w:t>
+      </w:r>
+    </w:p>
+    <w:p>
+      <w:pPr>
+        <w:rPr>
+          <w:rFonts w:eastAsiaTheme="minorEastAsia"/>
+        </w:rPr>
+      </w:pPr>
+      <w:r>
+        <w:rPr>
+          <w:rFonts w:eastAsiaTheme="minorEastAsia"/>
+        </w:rPr>
+        <w:t xml:space="preserve">To take advantage of locality and cache blocking, we can pull data from source in chunks of four. This is similar to how we could utilize SIMM operations, but instead of performing multiple operations at once, we’re pulling multiple pieces of data at once. Ideally, we can pull the entire matrix “source” into the registers before doing this function, but that would depend on the size of the matrix and register. </w:t>
+      </w:r>
     </w:p>
     <w:sectPr>
       <w:pgSz w:w="12240" w:h="15840"/>

</xml_diff>